<commit_message>
Fixed Spelling Errors and Increased Line Spacing
</commit_message>
<xml_diff>
--- a/Docs/Project proposal.docx
+++ b/Docs/Project proposal.docx
@@ -13,6 +13,7 @@
           <w:right w:val="nil"/>
           <w:between w:val="nil"/>
         </w:pBdr>
+        <w:spacing w:line="276" w:lineRule="auto"/>
         <w:rPr>
           <w:b w:val="0"/>
         </w:rPr>
@@ -33,6 +34,7 @@
     <w:p>
       <w:pPr>
         <w:pStyle w:val="Heading1"/>
+        <w:spacing w:line="276" w:lineRule="auto"/>
         <w:rPr>
           <w:sz w:val="46"/>
         </w:rPr>
@@ -49,7 +51,7 @@
     <w:p>
       <w:pPr>
         <w:pStyle w:val="Heading2"/>
-        <w:spacing w:before="0"/>
+        <w:spacing w:before="0" w:line="276" w:lineRule="auto"/>
         <w:rPr>
           <w:sz w:val="36"/>
         </w:rPr>
@@ -64,7 +66,7 @@
     <w:p>
       <w:pPr>
         <w:pStyle w:val="Heading3"/>
-        <w:spacing w:before="0"/>
+        <w:spacing w:before="0" w:line="276" w:lineRule="auto"/>
         <w:rPr>
           <w:sz w:val="32"/>
         </w:rPr>
@@ -85,7 +87,7 @@
     </w:p>
     <w:p>
       <w:pPr>
-        <w:spacing w:before="0"/>
+        <w:spacing w:before="0" w:line="276" w:lineRule="auto"/>
         <w:rPr>
           <w:rFonts w:ascii="PT Sans Narrow" w:hAnsi="PT Sans Narrow"/>
           <w:sz w:val="28"/>
@@ -118,6 +120,7 @@
     <w:p>
       <w:pPr>
         <w:pStyle w:val="Heading3"/>
+        <w:spacing w:line="276" w:lineRule="auto"/>
         <w:rPr>
           <w:sz w:val="30"/>
         </w:rPr>
@@ -145,7 +148,7 @@
           <w:right w:val="nil"/>
           <w:between w:val="nil"/>
         </w:pBdr>
-        <w:spacing w:before="0" w:after="1440"/>
+        <w:spacing w:before="0" w:after="1440" w:line="276" w:lineRule="auto"/>
       </w:pPr>
       <w:r>
         <w:rPr>
@@ -360,7 +363,19 @@
               <w:rPr>
                 <w:sz w:val="24"/>
               </w:rPr>
-              <w:t>2015-3-60-023</w:t>
+              <w:t>201</w:t>
+            </w:r>
+            <w:r>
+              <w:rPr>
+                <w:sz w:val="24"/>
+              </w:rPr>
+              <w:t>4</w:t>
+            </w:r>
+            <w:r>
+              <w:rPr>
+                <w:sz w:val="24"/>
+              </w:rPr>
+              <w:t>-3-60-023</w:t>
             </w:r>
           </w:p>
         </w:tc>
@@ -409,7 +424,16 @@
           <w:rStyle w:val="SubtleEmphasis"/>
           <w:sz w:val="24"/>
         </w:rPr>
-        <w:t xml:space="preserve">Date of Submission: </w:t>
+        <w:t>Date of Submi</w:t>
+      </w:r>
+      <w:bookmarkStart w:id="2" w:name="_GoBack"/>
+      <w:bookmarkEnd w:id="2"/>
+      <w:r>
+        <w:rPr>
+          <w:rStyle w:val="SubtleEmphasis"/>
+          <w:sz w:val="24"/>
+        </w:rPr>
+        <w:t xml:space="preserve">ssion: </w:t>
       </w:r>
       <w:r>
         <w:rPr>
@@ -451,22 +475,23 @@
     <w:tbl>
       <w:tblPr>
         <w:tblStyle w:val="PlainTable5"/>
-        <w:tblW w:w="0" w:type="auto"/>
+        <w:tblW w:w="9419" w:type="dxa"/>
         <w:tblLook w:val="04A0" w:firstRow="1" w:lastRow="0" w:firstColumn="1" w:lastColumn="0" w:noHBand="0" w:noVBand="1"/>
       </w:tblPr>
       <w:tblGrid>
-        <w:gridCol w:w="828"/>
-        <w:gridCol w:w="6930"/>
-        <w:gridCol w:w="1484"/>
+        <w:gridCol w:w="843"/>
+        <w:gridCol w:w="7064"/>
+        <w:gridCol w:w="1512"/>
       </w:tblGrid>
       <w:tr>
         <w:trPr>
           <w:cnfStyle w:val="100000000000" w:firstRow="1" w:lastRow="0" w:firstColumn="0" w:lastColumn="0" w:oddVBand="0" w:evenVBand="0" w:oddHBand="0" w:evenHBand="0" w:firstRowFirstColumn="0" w:firstRowLastColumn="0" w:lastRowFirstColumn="0" w:lastRowLastColumn="0"/>
+          <w:trHeight w:val="763"/>
         </w:trPr>
         <w:tc>
           <w:tcPr>
             <w:cnfStyle w:val="001000000100" w:firstRow="0" w:lastRow="0" w:firstColumn="1" w:lastColumn="0" w:oddVBand="0" w:evenVBand="0" w:oddHBand="0" w:evenHBand="0" w:firstRowFirstColumn="1" w:firstRowLastColumn="0" w:lastRowFirstColumn="0" w:lastRowLastColumn="0"/>
-            <w:tcW w:w="828" w:type="dxa"/>
+            <w:tcW w:w="843" w:type="dxa"/>
           </w:tcPr>
           <w:p>
             <w:r>
@@ -476,7 +501,7 @@
         </w:tc>
         <w:tc>
           <w:tcPr>
-            <w:tcW w:w="6930" w:type="dxa"/>
+            <w:tcW w:w="7064" w:type="dxa"/>
           </w:tcPr>
           <w:p>
             <w:pPr>
@@ -489,7 +514,7 @@
         </w:tc>
         <w:tc>
           <w:tcPr>
-            <w:tcW w:w="1484" w:type="dxa"/>
+            <w:tcW w:w="1512" w:type="dxa"/>
           </w:tcPr>
           <w:p>
             <w:pPr>
@@ -504,11 +529,12 @@
       <w:tr>
         <w:trPr>
           <w:cnfStyle w:val="000000100000" w:firstRow="0" w:lastRow="0" w:firstColumn="0" w:lastColumn="0" w:oddVBand="0" w:evenVBand="0" w:oddHBand="1" w:evenHBand="0" w:firstRowFirstColumn="0" w:firstRowLastColumn="0" w:lastRowFirstColumn="0" w:lastRowLastColumn="0"/>
+          <w:trHeight w:val="763"/>
         </w:trPr>
         <w:tc>
           <w:tcPr>
             <w:cnfStyle w:val="001000000000" w:firstRow="0" w:lastRow="0" w:firstColumn="1" w:lastColumn="0" w:oddVBand="0" w:evenVBand="0" w:oddHBand="0" w:evenHBand="0" w:firstRowFirstColumn="0" w:firstRowLastColumn="0" w:lastRowFirstColumn="0" w:lastRowLastColumn="0"/>
-            <w:tcW w:w="828" w:type="dxa"/>
+            <w:tcW w:w="843" w:type="dxa"/>
           </w:tcPr>
           <w:p>
             <w:r>
@@ -518,7 +544,7 @@
         </w:tc>
         <w:tc>
           <w:tcPr>
-            <w:tcW w:w="6930" w:type="dxa"/>
+            <w:tcW w:w="7064" w:type="dxa"/>
           </w:tcPr>
           <w:p>
             <w:pPr>
@@ -531,7 +557,7 @@
         </w:tc>
         <w:tc>
           <w:tcPr>
-            <w:tcW w:w="1484" w:type="dxa"/>
+            <w:tcW w:w="1512" w:type="dxa"/>
           </w:tcPr>
           <w:p>
             <w:pPr>
@@ -544,10 +570,13 @@
         </w:tc>
       </w:tr>
       <w:tr>
+        <w:trPr>
+          <w:trHeight w:val="763"/>
+        </w:trPr>
         <w:tc>
           <w:tcPr>
             <w:cnfStyle w:val="001000000000" w:firstRow="0" w:lastRow="0" w:firstColumn="1" w:lastColumn="0" w:oddVBand="0" w:evenVBand="0" w:oddHBand="0" w:evenHBand="0" w:firstRowFirstColumn="0" w:firstRowLastColumn="0" w:lastRowFirstColumn="0" w:lastRowLastColumn="0"/>
-            <w:tcW w:w="828" w:type="dxa"/>
+            <w:tcW w:w="843" w:type="dxa"/>
           </w:tcPr>
           <w:p>
             <w:r>
@@ -557,7 +586,7 @@
         </w:tc>
         <w:tc>
           <w:tcPr>
-            <w:tcW w:w="6930" w:type="dxa"/>
+            <w:tcW w:w="7064" w:type="dxa"/>
           </w:tcPr>
           <w:p>
             <w:pPr>
@@ -570,7 +599,7 @@
         </w:tc>
         <w:tc>
           <w:tcPr>
-            <w:tcW w:w="1484" w:type="dxa"/>
+            <w:tcW w:w="1512" w:type="dxa"/>
           </w:tcPr>
           <w:p>
             <w:pPr>
@@ -585,11 +614,12 @@
       <w:tr>
         <w:trPr>
           <w:cnfStyle w:val="000000100000" w:firstRow="0" w:lastRow="0" w:firstColumn="0" w:lastColumn="0" w:oddVBand="0" w:evenVBand="0" w:oddHBand="1" w:evenHBand="0" w:firstRowFirstColumn="0" w:firstRowLastColumn="0" w:lastRowFirstColumn="0" w:lastRowLastColumn="0"/>
+          <w:trHeight w:val="763"/>
         </w:trPr>
         <w:tc>
           <w:tcPr>
             <w:cnfStyle w:val="001000000000" w:firstRow="0" w:lastRow="0" w:firstColumn="1" w:lastColumn="0" w:oddVBand="0" w:evenVBand="0" w:oddHBand="0" w:evenHBand="0" w:firstRowFirstColumn="0" w:firstRowLastColumn="0" w:lastRowFirstColumn="0" w:lastRowLastColumn="0"/>
-            <w:tcW w:w="828" w:type="dxa"/>
+            <w:tcW w:w="843" w:type="dxa"/>
           </w:tcPr>
           <w:p>
             <w:r>
@@ -599,7 +629,7 @@
         </w:tc>
         <w:tc>
           <w:tcPr>
-            <w:tcW w:w="6930" w:type="dxa"/>
+            <w:tcW w:w="7064" w:type="dxa"/>
           </w:tcPr>
           <w:p>
             <w:pPr>
@@ -612,7 +642,7 @@
         </w:tc>
         <w:tc>
           <w:tcPr>
-            <w:tcW w:w="1484" w:type="dxa"/>
+            <w:tcW w:w="1512" w:type="dxa"/>
           </w:tcPr>
           <w:p>
             <w:pPr>
@@ -625,10 +655,13 @@
         </w:tc>
       </w:tr>
       <w:tr>
+        <w:trPr>
+          <w:trHeight w:val="763"/>
+        </w:trPr>
         <w:tc>
           <w:tcPr>
             <w:cnfStyle w:val="001000000000" w:firstRow="0" w:lastRow="0" w:firstColumn="1" w:lastColumn="0" w:oddVBand="0" w:evenVBand="0" w:oddHBand="0" w:evenHBand="0" w:firstRowFirstColumn="0" w:firstRowLastColumn="0" w:lastRowFirstColumn="0" w:lastRowLastColumn="0"/>
-            <w:tcW w:w="828" w:type="dxa"/>
+            <w:tcW w:w="843" w:type="dxa"/>
           </w:tcPr>
           <w:p>
             <w:r>
@@ -638,7 +671,7 @@
         </w:tc>
         <w:tc>
           <w:tcPr>
-            <w:tcW w:w="6930" w:type="dxa"/>
+            <w:tcW w:w="7064" w:type="dxa"/>
           </w:tcPr>
           <w:p>
             <w:pPr>
@@ -651,7 +684,7 @@
         </w:tc>
         <w:tc>
           <w:tcPr>
-            <w:tcW w:w="1484" w:type="dxa"/>
+            <w:tcW w:w="1512" w:type="dxa"/>
           </w:tcPr>
           <w:p>
             <w:pPr>
@@ -666,11 +699,12 @@
       <w:tr>
         <w:trPr>
           <w:cnfStyle w:val="000000100000" w:firstRow="0" w:lastRow="0" w:firstColumn="0" w:lastColumn="0" w:oddVBand="0" w:evenVBand="0" w:oddHBand="1" w:evenHBand="0" w:firstRowFirstColumn="0" w:firstRowLastColumn="0" w:lastRowFirstColumn="0" w:lastRowLastColumn="0"/>
+          <w:trHeight w:val="789"/>
         </w:trPr>
         <w:tc>
           <w:tcPr>
             <w:cnfStyle w:val="001000000000" w:firstRow="0" w:lastRow="0" w:firstColumn="1" w:lastColumn="0" w:oddVBand="0" w:evenVBand="0" w:oddHBand="0" w:evenHBand="0" w:firstRowFirstColumn="0" w:firstRowLastColumn="0" w:lastRowFirstColumn="0" w:lastRowLastColumn="0"/>
-            <w:tcW w:w="828" w:type="dxa"/>
+            <w:tcW w:w="843" w:type="dxa"/>
           </w:tcPr>
           <w:p>
             <w:r>
@@ -680,7 +714,7 @@
         </w:tc>
         <w:tc>
           <w:tcPr>
-            <w:tcW w:w="6930" w:type="dxa"/>
+            <w:tcW w:w="7064" w:type="dxa"/>
           </w:tcPr>
           <w:p>
             <w:pPr>
@@ -693,7 +727,7 @@
         </w:tc>
         <w:tc>
           <w:tcPr>
-            <w:tcW w:w="1484" w:type="dxa"/>
+            <w:tcW w:w="1512" w:type="dxa"/>
           </w:tcPr>
           <w:p>
             <w:pPr>
@@ -706,10 +740,13 @@
         </w:tc>
       </w:tr>
       <w:tr>
+        <w:trPr>
+          <w:trHeight w:val="763"/>
+        </w:trPr>
         <w:tc>
           <w:tcPr>
             <w:cnfStyle w:val="001000000000" w:firstRow="0" w:lastRow="0" w:firstColumn="1" w:lastColumn="0" w:oddVBand="0" w:evenVBand="0" w:oddHBand="0" w:evenHBand="0" w:firstRowFirstColumn="0" w:firstRowLastColumn="0" w:lastRowFirstColumn="0" w:lastRowLastColumn="0"/>
-            <w:tcW w:w="828" w:type="dxa"/>
+            <w:tcW w:w="843" w:type="dxa"/>
           </w:tcPr>
           <w:p>
             <w:r>
@@ -719,7 +756,7 @@
         </w:tc>
         <w:tc>
           <w:tcPr>
-            <w:tcW w:w="6930" w:type="dxa"/>
+            <w:tcW w:w="7064" w:type="dxa"/>
           </w:tcPr>
           <w:p>
             <w:pPr>
@@ -732,7 +769,7 @@
         </w:tc>
         <w:tc>
           <w:tcPr>
-            <w:tcW w:w="1484" w:type="dxa"/>
+            <w:tcW w:w="1512" w:type="dxa"/>
           </w:tcPr>
           <w:p>
             <w:pPr>
@@ -778,6 +815,7 @@
           <w:right w:val="nil"/>
           <w:between w:val="nil"/>
         </w:pBdr>
+        <w:spacing w:line="360" w:lineRule="auto"/>
         <w:jc w:val="both"/>
       </w:pPr>
       <w:r>
@@ -799,6 +837,7 @@
           <w:right w:val="nil"/>
           <w:between w:val="nil"/>
         </w:pBdr>
+        <w:spacing w:line="360" w:lineRule="auto"/>
         <w:jc w:val="both"/>
       </w:pPr>
       <w:r>
@@ -825,10 +864,11 @@
     </w:p>
     <w:p>
       <w:pPr>
+        <w:spacing w:line="360" w:lineRule="auto"/>
         <w:jc w:val="both"/>
       </w:pPr>
-      <w:bookmarkStart w:id="2" w:name="_3at9u9s4e0vp" w:colFirst="0" w:colLast="0"/>
-      <w:bookmarkEnd w:id="2"/>
+      <w:bookmarkStart w:id="3" w:name="_3at9u9s4e0vp" w:colFirst="0" w:colLast="0"/>
+      <w:bookmarkEnd w:id="3"/>
       <w:r>
         <w:t>In our cloud-based application, s</w:t>
       </w:r>
@@ -853,6 +893,7 @@
     </w:p>
     <w:p>
       <w:pPr>
+        <w:spacing w:line="360" w:lineRule="auto"/>
         <w:jc w:val="both"/>
       </w:pPr>
       <w:r>
@@ -873,6 +914,7 @@
     </w:p>
     <w:p>
       <w:pPr>
+        <w:spacing w:line="360" w:lineRule="auto"/>
         <w:jc w:val="both"/>
       </w:pPr>
       <w:r>
@@ -881,6 +923,7 @@
     </w:p>
     <w:p>
       <w:pPr>
+        <w:spacing w:line="360" w:lineRule="auto"/>
         <w:jc w:val="both"/>
       </w:pPr>
       <w:r>
@@ -891,6 +934,9 @@
       </w:r>
     </w:p>
     <w:p>
+      <w:pPr>
+        <w:spacing w:line="360" w:lineRule="auto"/>
+      </w:pPr>
       <w:r>
         <w:br w:type="page"/>
       </w:r>
@@ -905,6 +951,7 @@
           <w:right w:val="nil"/>
           <w:between w:val="nil"/>
         </w:pBdr>
+        <w:spacing w:line="360" w:lineRule="auto"/>
       </w:pPr>
       <w:r>
         <w:lastRenderedPageBreak/>
@@ -912,6 +959,9 @@
       </w:r>
     </w:p>
     <w:p>
+      <w:pPr>
+        <w:spacing w:line="360" w:lineRule="auto"/>
+      </w:pPr>
       <w:r>
         <w:t>A short overview of the project-to-be:</w:t>
       </w:r>
@@ -929,6 +979,7 @@
           <w:right w:val="nil"/>
           <w:between w:val="nil"/>
         </w:pBdr>
+        <w:spacing w:line="360" w:lineRule="auto"/>
         <w:jc w:val="both"/>
         <w:rPr>
           <w:b/>
@@ -963,6 +1014,7 @@
           <w:right w:val="nil"/>
           <w:between w:val="nil"/>
         </w:pBdr>
+        <w:spacing w:line="360" w:lineRule="auto"/>
         <w:jc w:val="both"/>
       </w:pPr>
       <w:r>
@@ -1024,6 +1076,7 @@
           <w:right w:val="nil"/>
           <w:between w:val="nil"/>
         </w:pBdr>
+        <w:spacing w:line="360" w:lineRule="auto"/>
         <w:jc w:val="both"/>
       </w:pPr>
       <w:r>
@@ -1073,6 +1126,7 @@
           <w:right w:val="nil"/>
           <w:between w:val="nil"/>
         </w:pBdr>
+        <w:spacing w:line="360" w:lineRule="auto"/>
         <w:jc w:val="both"/>
       </w:pPr>
       <w:r>
@@ -1101,6 +1155,7 @@
           <w:right w:val="nil"/>
           <w:between w:val="nil"/>
         </w:pBdr>
+        <w:spacing w:line="360" w:lineRule="auto"/>
         <w:jc w:val="both"/>
       </w:pPr>
       <w:r>
@@ -1126,6 +1181,7 @@
           <w:right w:val="nil"/>
           <w:between w:val="nil"/>
         </w:pBdr>
+        <w:spacing w:line="360" w:lineRule="auto"/>
         <w:jc w:val="both"/>
       </w:pPr>
       <w:r>
@@ -1151,13 +1207,26 @@
           <w:right w:val="nil"/>
           <w:between w:val="nil"/>
         </w:pBdr>
+        <w:spacing w:line="360" w:lineRule="auto"/>
         <w:jc w:val="both"/>
       </w:pPr>
       <w:r>
         <w:rPr>
           <w:b/>
         </w:rPr>
-        <w:t xml:space="preserve">Student Zone: </w:t>
+        <w:t>Student</w:t>
+      </w:r>
+      <w:r>
+        <w:rPr>
+          <w:b/>
+        </w:rPr>
+        <w:t>s’</w:t>
+      </w:r>
+      <w:r>
+        <w:rPr>
+          <w:b/>
+        </w:rPr>
+        <w:t xml:space="preserve"> Zone: </w:t>
       </w:r>
       <w:r>
         <w:t xml:space="preserve">Students will be able to </w:t>
@@ -1179,19 +1248,32 @@
           <w:right w:val="nil"/>
           <w:between w:val="nil"/>
         </w:pBdr>
+        <w:spacing w:line="360" w:lineRule="auto"/>
         <w:jc w:val="both"/>
       </w:pPr>
       <w:r>
         <w:rPr>
           <w:b/>
         </w:rPr>
-        <w:t>Teachers Zone:</w:t>
+        <w:t>Teachers</w:t>
+      </w:r>
+      <w:r>
+        <w:rPr>
+          <w:b/>
+        </w:rPr>
+        <w:t>’</w:t>
+      </w:r>
+      <w:r>
+        <w:rPr>
+          <w:b/>
+        </w:rPr>
+        <w:t xml:space="preserve"> Zone:</w:t>
       </w:r>
       <w:r>
         <w:t xml:space="preserve"> Faculties will have the option to view their class schedule, and submit the results of the examinations. They will also have a forum for discussion. </w:t>
       </w:r>
-      <w:bookmarkStart w:id="3" w:name="_4p7xi5bvhxdr" w:colFirst="0" w:colLast="0"/>
-      <w:bookmarkEnd w:id="3"/>
+      <w:bookmarkStart w:id="4" w:name="_4p7xi5bvhxdr" w:colFirst="0" w:colLast="0"/>
+      <w:bookmarkEnd w:id="4"/>
     </w:p>
     <w:p>
       <w:pPr>
@@ -1218,6 +1300,7 @@
           <w:right w:val="nil"/>
           <w:between w:val="nil"/>
         </w:pBdr>
+        <w:spacing w:line="360" w:lineRule="auto"/>
       </w:pPr>
       <w:r>
         <w:lastRenderedPageBreak/>
@@ -1233,6 +1316,7 @@
           <w:right w:val="nil"/>
           <w:between w:val="nil"/>
         </w:pBdr>
+        <w:spacing w:line="360" w:lineRule="auto"/>
         <w:jc w:val="both"/>
       </w:pPr>
       <w:r>
@@ -1248,6 +1332,7 @@
           <w:right w:val="nil"/>
           <w:between w:val="nil"/>
         </w:pBdr>
+        <w:spacing w:line="360" w:lineRule="auto"/>
         <w:jc w:val="both"/>
       </w:pPr>
       <w:r>
@@ -1272,6 +1357,7 @@
           <w:right w:val="nil"/>
           <w:between w:val="nil"/>
         </w:pBdr>
+        <w:spacing w:after="240" w:line="360" w:lineRule="auto"/>
         <w:jc w:val="both"/>
       </w:pPr>
       <w:r>
@@ -1281,9 +1367,10 @@
     <w:p>
       <w:pPr>
         <w:pStyle w:val="Heading3"/>
-      </w:pPr>
-      <w:bookmarkStart w:id="4" w:name="_56kfpodyq5td" w:colFirst="0" w:colLast="0"/>
-      <w:bookmarkEnd w:id="4"/>
+        <w:spacing w:line="360" w:lineRule="auto"/>
+      </w:pPr>
+      <w:bookmarkStart w:id="5" w:name="_56kfpodyq5td" w:colFirst="0" w:colLast="0"/>
+      <w:bookmarkEnd w:id="5"/>
       <w:proofErr w:type="spellStart"/>
       <w:r>
         <w:rPr>
@@ -1324,6 +1411,7 @@
           <w:right w:val="nil"/>
           <w:between w:val="nil"/>
         </w:pBdr>
+        <w:spacing w:line="360" w:lineRule="auto"/>
         <w:jc w:val="both"/>
       </w:pPr>
       <w:r>
@@ -1333,6 +1421,7 @@
     <w:p>
       <w:pPr>
         <w:pStyle w:val="Heading3"/>
+        <w:spacing w:line="360" w:lineRule="auto"/>
       </w:pPr>
       <w:r>
         <w:t>University Course &amp; Result Management System</w:t>
@@ -1353,6 +1442,7 @@
           <w:right w:val="nil"/>
           <w:between w:val="nil"/>
         </w:pBdr>
+        <w:spacing w:line="360" w:lineRule="auto"/>
         <w:jc w:val="both"/>
       </w:pPr>
       <w:r>
@@ -1377,7 +1467,13 @@
         <w:t>a</w:t>
       </w:r>
       <w:r>
-        <w:t>rriors. They used C# and ASP.Net MVC do develop the</w:t>
+        <w:t xml:space="preserve">rriors. They used C# and ASP.Net MVC </w:t>
+      </w:r>
+      <w:r>
+        <w:t>t</w:t>
+      </w:r>
+      <w:r>
+        <w:t>o develop the</w:t>
       </w:r>
       <w:r>
         <w:t xml:space="preserve"> web</w:t>
@@ -1389,7 +1485,19 @@
         <w:t>application</w:t>
       </w:r>
       <w:r>
-        <w:t>. One can add teachers, department and courses</w:t>
+        <w:t xml:space="preserve">. </w:t>
+      </w:r>
+      <w:r>
+        <w:t>Admin</w:t>
+      </w:r>
+      <w:r>
+        <w:t xml:space="preserve"> can add teachers, department</w:t>
+      </w:r>
+      <w:r>
+        <w:t>s</w:t>
+      </w:r>
+      <w:r>
+        <w:t xml:space="preserve"> and courses</w:t>
       </w:r>
       <w:r>
         <w:t>.</w:t>
@@ -1412,6 +1520,7 @@
     </w:p>
     <w:p>
       <w:pPr>
+        <w:spacing w:line="360" w:lineRule="auto"/>
         <w:rPr>
           <w:rFonts w:ascii="PT Sans Narrow" w:eastAsia="PT Sans Narrow" w:hAnsi="PT Sans Narrow" w:cs="PT Sans Narrow"/>
           <w:b/>
@@ -1420,13 +1529,11 @@
           <w:szCs w:val="36"/>
         </w:rPr>
       </w:pPr>
-      <w:bookmarkStart w:id="5" w:name="_yyrhu7ml5bea" w:colFirst="0" w:colLast="0"/>
-      <w:bookmarkEnd w:id="5"/>
+      <w:bookmarkStart w:id="6" w:name="_yyrhu7ml5bea" w:colFirst="0" w:colLast="0"/>
+      <w:bookmarkEnd w:id="6"/>
       <w:r>
         <w:br w:type="page"/>
       </w:r>
-      <w:bookmarkStart w:id="6" w:name="_GoBack"/>
-      <w:bookmarkEnd w:id="6"/>
     </w:p>
     <w:p>
       <w:pPr>
@@ -1438,6 +1545,7 @@
           <w:right w:val="nil"/>
           <w:between w:val="nil"/>
         </w:pBdr>
+        <w:spacing w:line="360" w:lineRule="auto"/>
       </w:pPr>
       <w:r>
         <w:lastRenderedPageBreak/>
@@ -1445,6 +1553,9 @@
       </w:r>
     </w:p>
     <w:p>
+      <w:pPr>
+        <w:spacing w:line="360" w:lineRule="auto"/>
+      </w:pPr>
       <w:r>
         <w:t>Here are the tools and libraries we will use to develop the project:</w:t>
       </w:r>
@@ -1456,6 +1567,7 @@
           <w:ilvl w:val="0"/>
           <w:numId w:val="6"/>
         </w:numPr>
+        <w:spacing w:line="360" w:lineRule="auto"/>
       </w:pPr>
       <w:bookmarkStart w:id="7" w:name="_buwz1tcz7y35" w:colFirst="0" w:colLast="0"/>
       <w:bookmarkEnd w:id="7"/>
@@ -1472,6 +1584,7 @@
           <w:right w:val="nil"/>
           <w:between w:val="nil"/>
         </w:pBdr>
+        <w:spacing w:before="0" w:line="360" w:lineRule="auto"/>
         <w:ind w:left="360"/>
         <w:jc w:val="both"/>
         <w:rPr>
@@ -1504,6 +1617,7 @@
           <w:ilvl w:val="0"/>
           <w:numId w:val="6"/>
         </w:numPr>
+        <w:spacing w:line="360" w:lineRule="auto"/>
       </w:pPr>
       <w:bookmarkStart w:id="8" w:name="_p2nityf5kx5q" w:colFirst="0" w:colLast="0"/>
       <w:bookmarkEnd w:id="8"/>
@@ -1520,6 +1634,7 @@
           <w:right w:val="nil"/>
           <w:between w:val="nil"/>
         </w:pBdr>
+        <w:spacing w:before="0" w:line="360" w:lineRule="auto"/>
         <w:ind w:left="360"/>
         <w:jc w:val="both"/>
       </w:pPr>
@@ -1559,6 +1674,7 @@
           <w:ilvl w:val="0"/>
           <w:numId w:val="6"/>
         </w:numPr>
+        <w:spacing w:line="360" w:lineRule="auto"/>
       </w:pPr>
       <w:r>
         <w:t>UI Framework</w:t>
@@ -1566,6 +1682,7 @@
     </w:p>
     <w:p>
       <w:pPr>
+        <w:spacing w:before="0" w:line="360" w:lineRule="auto"/>
         <w:ind w:left="360"/>
       </w:pPr>
       <w:r>
@@ -1579,6 +1696,7 @@
           <w:ilvl w:val="0"/>
           <w:numId w:val="6"/>
         </w:numPr>
+        <w:spacing w:line="360" w:lineRule="auto"/>
       </w:pPr>
       <w:r>
         <w:t>Project Management &amp; Source Control</w:t>
@@ -1586,6 +1704,7 @@
     </w:p>
     <w:p>
       <w:pPr>
+        <w:spacing w:before="0" w:line="360" w:lineRule="auto"/>
         <w:ind w:left="360"/>
         <w:rPr>
           <w:i/>
@@ -1596,6 +1715,15 @@
           <w:b/>
         </w:rPr>
         <w:t>Azure DevOps</w:t>
+      </w:r>
+      <w:r>
+        <w:rPr>
+          <w:b/>
+        </w:rPr>
+        <w:t xml:space="preserve"> </w:t>
+      </w:r>
+      <w:r>
+        <w:t>(with Git)</w:t>
       </w:r>
       <w:r>
         <w:t xml:space="preserve">, formally known as </w:t>
@@ -1627,21 +1755,7 @@
             <w:rStyle w:val="Hyperlink"/>
             <w:color w:val="17365D" w:themeColor="text2" w:themeShade="BF"/>
           </w:rPr>
-          <w:t>https://dev.azure.com/skb5</w:t>
-        </w:r>
-        <w:r>
-          <w:rPr>
-            <w:rStyle w:val="Hyperlink"/>
-            <w:color w:val="17365D" w:themeColor="text2" w:themeShade="BF"/>
-          </w:rPr>
-          <w:t>0</w:t>
-        </w:r>
-        <w:r>
-          <w:rPr>
-            <w:rStyle w:val="Hyperlink"/>
-            <w:color w:val="17365D" w:themeColor="text2" w:themeShade="BF"/>
-          </w:rPr>
-          <w:t>bd/CSE411</w:t>
+          <w:t>https://dev.azure.com/skb50bd/CSE411</w:t>
         </w:r>
       </w:hyperlink>
     </w:p>
@@ -1652,6 +1766,7 @@
           <w:ilvl w:val="0"/>
           <w:numId w:val="6"/>
         </w:numPr>
+        <w:spacing w:line="360" w:lineRule="auto"/>
       </w:pPr>
       <w:r>
         <w:t>Database &amp; ORM</w:t>
@@ -1659,6 +1774,7 @@
     </w:p>
     <w:p>
       <w:pPr>
+        <w:spacing w:before="0" w:line="360" w:lineRule="auto"/>
         <w:ind w:left="360"/>
       </w:pPr>
       <w:r>
@@ -1687,6 +1803,7 @@
           <w:ilvl w:val="0"/>
           <w:numId w:val="6"/>
         </w:numPr>
+        <w:spacing w:line="360" w:lineRule="auto"/>
       </w:pPr>
       <w:r>
         <w:t>Others</w:t>
@@ -1694,6 +1811,7 @@
     </w:p>
     <w:p>
       <w:pPr>
+        <w:spacing w:before="0" w:line="360" w:lineRule="auto"/>
         <w:ind w:left="360"/>
       </w:pPr>
       <w:r>
@@ -1707,6 +1825,7 @@
           <w:ilvl w:val="1"/>
           <w:numId w:val="6"/>
         </w:numPr>
+        <w:spacing w:line="360" w:lineRule="auto"/>
       </w:pPr>
       <w:r>
         <w:t>Programming Languages: C# 7.3, Typescript.</w:t>
@@ -1719,6 +1838,7 @@
           <w:ilvl w:val="1"/>
           <w:numId w:val="6"/>
         </w:numPr>
+        <w:spacing w:line="360" w:lineRule="auto"/>
       </w:pPr>
       <w:r>
         <w:t>Identity (Authentication &amp; Authorization): Identity Server 4.</w:t>
@@ -1731,6 +1851,7 @@
           <w:ilvl w:val="1"/>
           <w:numId w:val="6"/>
         </w:numPr>
+        <w:spacing w:line="360" w:lineRule="auto"/>
       </w:pPr>
       <w:r>
         <w:t>Web API Documentation and Testing: Swagger.</w:t>
@@ -1743,17 +1864,16 @@
           <w:ilvl w:val="1"/>
           <w:numId w:val="6"/>
         </w:numPr>
-      </w:pPr>
-      <w:r>
-        <w:t xml:space="preserve">Object Mapping: </w:t>
-      </w:r>
-      <w:proofErr w:type="spellStart"/>
-      <w:r>
-        <w:t>Automapper</w:t>
-      </w:r>
-      <w:proofErr w:type="spellEnd"/>
-      <w:r>
-        <w:t>.</w:t>
+        <w:spacing w:line="360" w:lineRule="auto"/>
+      </w:pPr>
+      <w:r>
+        <w:t>Object Mapping: Auto</w:t>
+      </w:r>
+      <w:r>
+        <w:t>M</w:t>
+      </w:r>
+      <w:r>
+        <w:t>apper.</w:t>
       </w:r>
     </w:p>
     <w:p>
@@ -1763,6 +1883,7 @@
           <w:ilvl w:val="1"/>
           <w:numId w:val="6"/>
         </w:numPr>
+        <w:spacing w:line="360" w:lineRule="auto"/>
       </w:pPr>
       <w:r>
         <w:t>IDE: Visual Studio and/or VS Code.</w:t>
@@ -1788,6 +1909,7 @@
           <w:right w:val="nil"/>
           <w:between w:val="nil"/>
         </w:pBdr>
+        <w:spacing w:line="360" w:lineRule="auto"/>
       </w:pPr>
       <w:r>
         <w:lastRenderedPageBreak/>
@@ -1796,7 +1918,7 @@
     </w:p>
     <w:p>
       <w:pPr>
-        <w:spacing w:after="240"/>
+        <w:spacing w:after="240" w:line="360" w:lineRule="auto"/>
       </w:pPr>
       <w:r>
         <w:t>The project will be developed with the following timeline in mind:</w:t>
@@ -1825,6 +1947,9 @@
             <w:tcW w:w="1291" w:type="dxa"/>
           </w:tcPr>
           <w:p>
+            <w:pPr>
+              <w:spacing w:line="360" w:lineRule="auto"/>
+            </w:pPr>
             <w:r>
               <w:t>Milestones</w:t>
             </w:r>
@@ -1836,6 +1961,7 @@
           </w:tcPr>
           <w:p>
             <w:pPr>
+              <w:spacing w:line="360" w:lineRule="auto"/>
               <w:cnfStyle w:val="100000000000" w:firstRow="1" w:lastRow="0" w:firstColumn="0" w:lastColumn="0" w:oddVBand="0" w:evenVBand="0" w:oddHBand="0" w:evenHBand="0" w:firstRowFirstColumn="0" w:firstRowLastColumn="0" w:lastRowFirstColumn="0" w:lastRowLastColumn="0"/>
             </w:pPr>
             <w:r>
@@ -1849,6 +1975,7 @@
           </w:tcPr>
           <w:p>
             <w:pPr>
+              <w:spacing w:line="360" w:lineRule="auto"/>
               <w:cnfStyle w:val="100000000000" w:firstRow="1" w:lastRow="0" w:firstColumn="0" w:lastColumn="0" w:oddVBand="0" w:evenVBand="0" w:oddHBand="0" w:evenHBand="0" w:firstRowFirstColumn="0" w:firstRowLastColumn="0" w:lastRowFirstColumn="0" w:lastRowLastColumn="0"/>
             </w:pPr>
             <w:r>
@@ -1862,6 +1989,7 @@
           </w:tcPr>
           <w:p>
             <w:pPr>
+              <w:spacing w:line="360" w:lineRule="auto"/>
               <w:cnfStyle w:val="100000000000" w:firstRow="1" w:lastRow="0" w:firstColumn="0" w:lastColumn="0" w:oddVBand="0" w:evenVBand="0" w:oddHBand="0" w:evenHBand="0" w:firstRowFirstColumn="0" w:firstRowLastColumn="0" w:lastRowFirstColumn="0" w:lastRowLastColumn="0"/>
             </w:pPr>
             <w:r>
@@ -1881,6 +2009,9 @@
             <w:tcW w:w="1291" w:type="dxa"/>
           </w:tcPr>
           <w:p>
+            <w:pPr>
+              <w:spacing w:line="360" w:lineRule="auto"/>
+            </w:pPr>
             <w:r>
               <w:t>M1</w:t>
             </w:r>
@@ -1892,6 +2023,7 @@
           </w:tcPr>
           <w:p>
             <w:pPr>
+              <w:spacing w:line="360" w:lineRule="auto"/>
               <w:cnfStyle w:val="000000100000" w:firstRow="0" w:lastRow="0" w:firstColumn="0" w:lastColumn="0" w:oddVBand="0" w:evenVBand="0" w:oddHBand="1" w:evenHBand="0" w:firstRowFirstColumn="0" w:firstRowLastColumn="0" w:lastRowFirstColumn="0" w:lastRowLastColumn="0"/>
             </w:pPr>
             <w:r>
@@ -1905,6 +2037,7 @@
           </w:tcPr>
           <w:p>
             <w:pPr>
+              <w:spacing w:line="360" w:lineRule="auto"/>
               <w:cnfStyle w:val="000000100000" w:firstRow="0" w:lastRow="0" w:firstColumn="0" w:lastColumn="0" w:oddVBand="0" w:evenVBand="0" w:oddHBand="1" w:evenHBand="0" w:firstRowFirstColumn="0" w:firstRowLastColumn="0" w:lastRowFirstColumn="0" w:lastRowLastColumn="0"/>
             </w:pPr>
             <w:r>
@@ -1918,6 +2051,7 @@
           </w:tcPr>
           <w:p>
             <w:pPr>
+              <w:spacing w:line="360" w:lineRule="auto"/>
               <w:cnfStyle w:val="000000100000" w:firstRow="0" w:lastRow="0" w:firstColumn="0" w:lastColumn="0" w:oddVBand="0" w:evenVBand="0" w:oddHBand="1" w:evenHBand="0" w:firstRowFirstColumn="0" w:firstRowLastColumn="0" w:lastRowFirstColumn="0" w:lastRowLastColumn="0"/>
             </w:pPr>
             <w:r>
@@ -1936,6 +2070,9 @@
             <w:tcW w:w="1291" w:type="dxa"/>
           </w:tcPr>
           <w:p>
+            <w:pPr>
+              <w:spacing w:line="360" w:lineRule="auto"/>
+            </w:pPr>
             <w:r>
               <w:t>M2</w:t>
             </w:r>
@@ -1947,6 +2084,7 @@
           </w:tcPr>
           <w:p>
             <w:pPr>
+              <w:spacing w:line="360" w:lineRule="auto"/>
               <w:cnfStyle w:val="000000000000" w:firstRow="0" w:lastRow="0" w:firstColumn="0" w:lastColumn="0" w:oddVBand="0" w:evenVBand="0" w:oddHBand="0" w:evenHBand="0" w:firstRowFirstColumn="0" w:firstRowLastColumn="0" w:lastRowFirstColumn="0" w:lastRowLastColumn="0"/>
             </w:pPr>
             <w:r>
@@ -1960,6 +2098,7 @@
           </w:tcPr>
           <w:p>
             <w:pPr>
+              <w:spacing w:line="360" w:lineRule="auto"/>
               <w:cnfStyle w:val="000000000000" w:firstRow="0" w:lastRow="0" w:firstColumn="0" w:lastColumn="0" w:oddVBand="0" w:evenVBand="0" w:oddHBand="0" w:evenHBand="0" w:firstRowFirstColumn="0" w:firstRowLastColumn="0" w:lastRowFirstColumn="0" w:lastRowLastColumn="0"/>
             </w:pPr>
             <w:r>
@@ -1973,6 +2112,7 @@
           </w:tcPr>
           <w:p>
             <w:pPr>
+              <w:spacing w:line="360" w:lineRule="auto"/>
               <w:cnfStyle w:val="000000000000" w:firstRow="0" w:lastRow="0" w:firstColumn="0" w:lastColumn="0" w:oddVBand="0" w:evenVBand="0" w:oddHBand="0" w:evenHBand="0" w:firstRowFirstColumn="0" w:firstRowLastColumn="0" w:lastRowFirstColumn="0" w:lastRowLastColumn="0"/>
             </w:pPr>
             <w:r>
@@ -1992,6 +2132,9 @@
             <w:tcW w:w="1291" w:type="dxa"/>
           </w:tcPr>
           <w:p>
+            <w:pPr>
+              <w:spacing w:line="360" w:lineRule="auto"/>
+            </w:pPr>
             <w:r>
               <w:t>M3</w:t>
             </w:r>
@@ -2003,6 +2146,7 @@
           </w:tcPr>
           <w:p>
             <w:pPr>
+              <w:spacing w:line="360" w:lineRule="auto"/>
               <w:cnfStyle w:val="000000100000" w:firstRow="0" w:lastRow="0" w:firstColumn="0" w:lastColumn="0" w:oddVBand="0" w:evenVBand="0" w:oddHBand="1" w:evenHBand="0" w:firstRowFirstColumn="0" w:firstRowLastColumn="0" w:lastRowFirstColumn="0" w:lastRowLastColumn="0"/>
             </w:pPr>
             <w:r>
@@ -2016,6 +2160,7 @@
           </w:tcPr>
           <w:p>
             <w:pPr>
+              <w:spacing w:line="360" w:lineRule="auto"/>
               <w:cnfStyle w:val="000000100000" w:firstRow="0" w:lastRow="0" w:firstColumn="0" w:lastColumn="0" w:oddVBand="0" w:evenVBand="0" w:oddHBand="1" w:evenHBand="0" w:firstRowFirstColumn="0" w:firstRowLastColumn="0" w:lastRowFirstColumn="0" w:lastRowLastColumn="0"/>
             </w:pPr>
             <w:r>
@@ -2029,6 +2174,7 @@
           </w:tcPr>
           <w:p>
             <w:pPr>
+              <w:spacing w:line="360" w:lineRule="auto"/>
               <w:cnfStyle w:val="000000100000" w:firstRow="0" w:lastRow="0" w:firstColumn="0" w:lastColumn="0" w:oddVBand="0" w:evenVBand="0" w:oddHBand="1" w:evenHBand="0" w:firstRowFirstColumn="0" w:firstRowLastColumn="0" w:lastRowFirstColumn="0" w:lastRowLastColumn="0"/>
             </w:pPr>
             <w:r>
@@ -2047,6 +2193,9 @@
             <w:tcW w:w="1291" w:type="dxa"/>
           </w:tcPr>
           <w:p>
+            <w:pPr>
+              <w:spacing w:line="360" w:lineRule="auto"/>
+            </w:pPr>
             <w:r>
               <w:t>M4</w:t>
             </w:r>
@@ -2058,6 +2207,7 @@
           </w:tcPr>
           <w:p>
             <w:pPr>
+              <w:spacing w:line="360" w:lineRule="auto"/>
               <w:cnfStyle w:val="000000000000" w:firstRow="0" w:lastRow="0" w:firstColumn="0" w:lastColumn="0" w:oddVBand="0" w:evenVBand="0" w:oddHBand="0" w:evenHBand="0" w:firstRowFirstColumn="0" w:firstRowLastColumn="0" w:lastRowFirstColumn="0" w:lastRowLastColumn="0"/>
             </w:pPr>
             <w:r>
@@ -2071,6 +2221,7 @@
           </w:tcPr>
           <w:p>
             <w:pPr>
+              <w:spacing w:line="360" w:lineRule="auto"/>
               <w:cnfStyle w:val="000000000000" w:firstRow="0" w:lastRow="0" w:firstColumn="0" w:lastColumn="0" w:oddVBand="0" w:evenVBand="0" w:oddHBand="0" w:evenHBand="0" w:firstRowFirstColumn="0" w:firstRowLastColumn="0" w:lastRowFirstColumn="0" w:lastRowLastColumn="0"/>
             </w:pPr>
             <w:r>
@@ -2084,6 +2235,7 @@
           </w:tcPr>
           <w:p>
             <w:pPr>
+              <w:spacing w:line="360" w:lineRule="auto"/>
               <w:cnfStyle w:val="000000000000" w:firstRow="0" w:lastRow="0" w:firstColumn="0" w:lastColumn="0" w:oddVBand="0" w:evenVBand="0" w:oddHBand="0" w:evenHBand="0" w:firstRowFirstColumn="0" w:firstRowLastColumn="0" w:lastRowFirstColumn="0" w:lastRowLastColumn="0"/>
             </w:pPr>
             <w:r>
@@ -2103,6 +2255,9 @@
             <w:tcW w:w="1291" w:type="dxa"/>
           </w:tcPr>
           <w:p>
+            <w:pPr>
+              <w:spacing w:line="360" w:lineRule="auto"/>
+            </w:pPr>
             <w:r>
               <w:t>M5</w:t>
             </w:r>
@@ -2114,6 +2269,7 @@
           </w:tcPr>
           <w:p>
             <w:pPr>
+              <w:spacing w:line="360" w:lineRule="auto"/>
               <w:cnfStyle w:val="000000100000" w:firstRow="0" w:lastRow="0" w:firstColumn="0" w:lastColumn="0" w:oddVBand="0" w:evenVBand="0" w:oddHBand="1" w:evenHBand="0" w:firstRowFirstColumn="0" w:firstRowLastColumn="0" w:lastRowFirstColumn="0" w:lastRowLastColumn="0"/>
             </w:pPr>
             <w:r>
@@ -2127,16 +2283,11 @@
           </w:tcPr>
           <w:p>
             <w:pPr>
+              <w:spacing w:line="360" w:lineRule="auto"/>
               <w:cnfStyle w:val="000000100000" w:firstRow="0" w:lastRow="0" w:firstColumn="0" w:lastColumn="0" w:oddVBand="0" w:evenVBand="0" w:oddHBand="1" w:evenHBand="0" w:firstRowFirstColumn="0" w:firstRowLastColumn="0" w:lastRowFirstColumn="0" w:lastRowLastColumn="0"/>
             </w:pPr>
             <w:r>
-              <w:t>M</w:t>
-            </w:r>
-            <w:r>
-              <w:t>4</w:t>
-            </w:r>
-            <w:r>
-              <w:t xml:space="preserve"> completed</w:t>
+              <w:t>M4 completed</w:t>
             </w:r>
           </w:p>
         </w:tc>
@@ -2146,6 +2297,7 @@
           </w:tcPr>
           <w:p>
             <w:pPr>
+              <w:spacing w:line="360" w:lineRule="auto"/>
               <w:cnfStyle w:val="000000100000" w:firstRow="0" w:lastRow="0" w:firstColumn="0" w:lastColumn="0" w:oddVBand="0" w:evenVBand="0" w:oddHBand="1" w:evenHBand="0" w:firstRowFirstColumn="0" w:firstRowLastColumn="0" w:lastRowFirstColumn="0" w:lastRowLastColumn="0"/>
             </w:pPr>
             <w:r>
@@ -2164,6 +2316,9 @@
             <w:tcW w:w="1291" w:type="dxa"/>
           </w:tcPr>
           <w:p>
+            <w:pPr>
+              <w:spacing w:line="360" w:lineRule="auto"/>
+            </w:pPr>
             <w:r>
               <w:t>M6</w:t>
             </w:r>
@@ -2175,6 +2330,7 @@
           </w:tcPr>
           <w:p>
             <w:pPr>
+              <w:spacing w:line="360" w:lineRule="auto"/>
               <w:cnfStyle w:val="000000000000" w:firstRow="0" w:lastRow="0" w:firstColumn="0" w:lastColumn="0" w:oddVBand="0" w:evenVBand="0" w:oddHBand="0" w:evenHBand="0" w:firstRowFirstColumn="0" w:firstRowLastColumn="0" w:lastRowFirstColumn="0" w:lastRowLastColumn="0"/>
             </w:pPr>
             <w:r>
@@ -2188,16 +2344,11 @@
           </w:tcPr>
           <w:p>
             <w:pPr>
+              <w:spacing w:line="360" w:lineRule="auto"/>
               <w:cnfStyle w:val="000000000000" w:firstRow="0" w:lastRow="0" w:firstColumn="0" w:lastColumn="0" w:oddVBand="0" w:evenVBand="0" w:oddHBand="0" w:evenHBand="0" w:firstRowFirstColumn="0" w:firstRowLastColumn="0" w:lastRowFirstColumn="0" w:lastRowLastColumn="0"/>
             </w:pPr>
             <w:r>
-              <w:t>M</w:t>
-            </w:r>
-            <w:r>
-              <w:t>5</w:t>
-            </w:r>
-            <w:r>
-              <w:t xml:space="preserve"> completed</w:t>
+              <w:t>M5 completed</w:t>
             </w:r>
           </w:p>
         </w:tc>
@@ -2207,6 +2358,7 @@
           </w:tcPr>
           <w:p>
             <w:pPr>
+              <w:spacing w:line="360" w:lineRule="auto"/>
               <w:cnfStyle w:val="000000000000" w:firstRow="0" w:lastRow="0" w:firstColumn="0" w:lastColumn="0" w:oddVBand="0" w:evenVBand="0" w:oddHBand="0" w:evenHBand="0" w:firstRowFirstColumn="0" w:firstRowLastColumn="0" w:lastRowFirstColumn="0" w:lastRowLastColumn="0"/>
             </w:pPr>
             <w:r>
@@ -2226,6 +2378,9 @@
             <w:tcW w:w="1291" w:type="dxa"/>
           </w:tcPr>
           <w:p>
+            <w:pPr>
+              <w:spacing w:line="360" w:lineRule="auto"/>
+            </w:pPr>
             <w:r>
               <w:t>M7</w:t>
             </w:r>
@@ -2237,6 +2392,7 @@
           </w:tcPr>
           <w:p>
             <w:pPr>
+              <w:spacing w:line="360" w:lineRule="auto"/>
               <w:cnfStyle w:val="000000100000" w:firstRow="0" w:lastRow="0" w:firstColumn="0" w:lastColumn="0" w:oddVBand="0" w:evenVBand="0" w:oddHBand="1" w:evenHBand="0" w:firstRowFirstColumn="0" w:firstRowLastColumn="0" w:lastRowFirstColumn="0" w:lastRowLastColumn="0"/>
             </w:pPr>
             <w:r>
@@ -2250,6 +2406,7 @@
           </w:tcPr>
           <w:p>
             <w:pPr>
+              <w:spacing w:line="360" w:lineRule="auto"/>
               <w:cnfStyle w:val="000000100000" w:firstRow="0" w:lastRow="0" w:firstColumn="0" w:lastColumn="0" w:oddVBand="0" w:evenVBand="0" w:oddHBand="1" w:evenHBand="0" w:firstRowFirstColumn="0" w:firstRowLastColumn="0" w:lastRowFirstColumn="0" w:lastRowLastColumn="0"/>
             </w:pPr>
             <w:r>
@@ -2263,6 +2420,7 @@
           </w:tcPr>
           <w:p>
             <w:pPr>
+              <w:spacing w:line="360" w:lineRule="auto"/>
               <w:cnfStyle w:val="000000100000" w:firstRow="0" w:lastRow="0" w:firstColumn="0" w:lastColumn="0" w:oddVBand="0" w:evenVBand="0" w:oddHBand="1" w:evenHBand="0" w:firstRowFirstColumn="0" w:firstRowLastColumn="0" w:lastRowFirstColumn="0" w:lastRowLastColumn="0"/>
             </w:pPr>
             <w:r>
@@ -2273,6 +2431,9 @@
       </w:tr>
     </w:tbl>
     <w:p>
+      <w:pPr>
+        <w:spacing w:line="360" w:lineRule="auto"/>
+      </w:pPr>
       <w:r>
         <w:br w:type="page"/>
       </w:r>
@@ -2287,6 +2448,7 @@
           <w:right w:val="nil"/>
           <w:between w:val="nil"/>
         </w:pBdr>
+        <w:spacing w:line="360" w:lineRule="auto"/>
       </w:pPr>
       <w:r>
         <w:lastRenderedPageBreak/>
@@ -2300,6 +2462,7 @@
           <w:ilvl w:val="0"/>
           <w:numId w:val="7"/>
         </w:numPr>
+        <w:spacing w:line="360" w:lineRule="auto"/>
         <w:rPr>
           <w:color w:val="17365D" w:themeColor="text2" w:themeShade="BF"/>
         </w:rPr>
@@ -2323,6 +2486,7 @@
           <w:ilvl w:val="0"/>
           <w:numId w:val="7"/>
         </w:numPr>
+        <w:spacing w:line="360" w:lineRule="auto"/>
         <w:rPr>
           <w:color w:val="17365D" w:themeColor="text2" w:themeShade="BF"/>
         </w:rPr>
@@ -3875,6 +4039,7 @@
   <w:style w:type="character" w:default="1" w:styleId="DefaultParagraphFont">
     <w:name w:val="Default Paragraph Font"/>
     <w:uiPriority w:val="1"/>
+    <w:semiHidden/>
     <w:unhideWhenUsed/>
   </w:style>
   <w:style w:type="table" w:default="1" w:styleId="TableNormal">
@@ -4833,7 +4998,7 @@
 </file>
 
 <file path=customXml/itemProps1.xml><?xml version="1.0" encoding="utf-8"?>
-<ds:datastoreItem xmlns:ds="http://schemas.openxmlformats.org/officeDocument/2006/customXml" ds:itemID="{0A76DBB8-139F-4E26-868F-FB30D84875F1}">
+<ds:datastoreItem xmlns:ds="http://schemas.openxmlformats.org/officeDocument/2006/customXml" ds:itemID="{5A31340F-3796-4240-A41B-44AC2D33BBA2}">
   <ds:schemaRefs>
     <ds:schemaRef ds:uri="http://schemas.openxmlformats.org/officeDocument/2006/bibliography"/>
   </ds:schemaRefs>

</xml_diff>